<commit_message>
Increment 1 - Update 3 RJ
Final contribution to increment 1 documents. Only minor changes and updates.
</commit_message>
<xml_diff>
--- a/DinoGame/RD_Template.docx
+++ b/DinoGame/RD_Template.docx
@@ -636,8 +636,6 @@
         </w:rPr>
         <w:t xml:space="preserve">The second is making the game more dynamic and dependent on players choices. </w:t>
       </w:r>
-      <w:bookmarkStart w:id="0" w:name="_GoBack"/>
-      <w:bookmarkEnd w:id="0"/>
     </w:p>
     <w:p>
       <w:pPr>
@@ -1964,12 +1962,15 @@
           <w:rFonts w:ascii="Arial" w:hAnsi="Arial" w:cs="Arial"/>
           <w:i/>
           <w:color w:val="000000"/>
-          <w:sz w:val="20"/>
-          <w:szCs w:val="20"/>
-          <w:bdr w:val="none" w:sz="0" w:space="0" w:color="auto" w:frame="1"/>
-        </w:rPr>
-      </w:pPr>
-      <w:r>
+          <w:sz w:val="10"/>
+          <w:szCs w:val="10"/>
+          <w:bdr w:val="none" w:sz="0" w:space="0" w:color="auto" w:frame="1"/>
+        </w:rPr>
+      </w:pPr>
+    </w:p>
+    <w:p>
+      <w:pPr>
+        <w:shd w:val="clear" w:color="auto" w:fill="FFFFFF"/>
         <w:rPr>
           <w:rFonts w:ascii="Arial" w:hAnsi="Arial" w:cs="Arial"/>
           <w:i/>
@@ -1978,8 +1979,7 @@
           <w:szCs w:val="20"/>
           <w:bdr w:val="none" w:sz="0" w:space="0" w:color="auto" w:frame="1"/>
         </w:rPr>
-        <w:t xml:space="preserve">If the main </w:t>
-      </w:r>
+      </w:pPr>
       <w:r>
         <w:rPr>
           <w:rFonts w:ascii="Arial" w:hAnsi="Arial" w:cs="Arial"/>
@@ -1991,338 +1991,6 @@
           <w:szCs w:val="20"/>
           <w:bdr w:val="none" w:sz="0" w:space="0" w:color="auto" w:frame="1"/>
         </w:rPr>
-        <w:t>paradigm</w:t>
-      </w:r>
-      <w:r>
-        <w:rPr>
-          <w:rFonts w:ascii="Arial" w:hAnsi="Arial" w:cs="Arial"/>
-          <w:i/>
-          <w:color w:val="000000"/>
-          <w:sz w:val="20"/>
-          <w:szCs w:val="20"/>
-          <w:bdr w:val="none" w:sz="0" w:space="0" w:color="auto" w:frame="1"/>
-        </w:rPr>
-        <w:t xml:space="preserve"> in your system is </w:t>
-      </w:r>
-      <w:r>
-        <w:rPr>
-          <w:rFonts w:ascii="Arial" w:hAnsi="Arial" w:cs="Arial"/>
-          <w:b/>
-          <w:bCs/>
-          <w:i/>
-          <w:color w:val="000000"/>
-          <w:sz w:val="20"/>
-          <w:szCs w:val="20"/>
-          <w:u w:val="single"/>
-          <w:bdr w:val="none" w:sz="0" w:space="0" w:color="auto" w:frame="1"/>
-        </w:rPr>
-        <w:t>not</w:t>
-      </w:r>
-      <w:r>
-        <w:rPr>
-          <w:rFonts w:ascii="Arial" w:hAnsi="Arial" w:cs="Arial"/>
-          <w:b/>
-          <w:bCs/>
-          <w:i/>
-          <w:color w:val="000000"/>
-          <w:sz w:val="20"/>
-          <w:szCs w:val="20"/>
-          <w:bdr w:val="none" w:sz="0" w:space="0" w:color="auto" w:frame="1"/>
-        </w:rPr>
-        <w:t xml:space="preserve"> Object Oriented</w:t>
-      </w:r>
-      <w:r>
-        <w:rPr>
-          <w:rFonts w:ascii="Arial" w:hAnsi="Arial" w:cs="Arial"/>
-          <w:i/>
-          <w:color w:val="000000"/>
-          <w:sz w:val="20"/>
-          <w:szCs w:val="20"/>
-          <w:bdr w:val="none" w:sz="0" w:space="0" w:color="auto" w:frame="1"/>
-        </w:rPr>
-        <w:t xml:space="preserve"> (i.e., you </w:t>
-      </w:r>
-      <w:r>
-        <w:rPr>
-          <w:rFonts w:ascii="Arial" w:hAnsi="Arial" w:cs="Arial"/>
-          <w:b/>
-          <w:bCs/>
-          <w:i/>
-          <w:color w:val="000000"/>
-          <w:sz w:val="20"/>
-          <w:szCs w:val="20"/>
-          <w:u w:val="single"/>
-          <w:bdr w:val="none" w:sz="0" w:space="0" w:color="auto" w:frame="1"/>
-        </w:rPr>
-        <w:t>do not</w:t>
-      </w:r>
-      <w:r>
-        <w:rPr>
-          <w:rFonts w:ascii="Arial" w:hAnsi="Arial" w:cs="Arial"/>
-          <w:b/>
-          <w:bCs/>
-          <w:i/>
-          <w:color w:val="000000"/>
-          <w:sz w:val="20"/>
-          <w:szCs w:val="20"/>
-          <w:bdr w:val="none" w:sz="0" w:space="0" w:color="auto" w:frame="1"/>
-        </w:rPr>
-        <w:t xml:space="preserve"> </w:t>
-      </w:r>
-      <w:r>
-        <w:rPr>
-          <w:rFonts w:ascii="Arial" w:hAnsi="Arial" w:cs="Arial"/>
-          <w:i/>
-          <w:color w:val="000000"/>
-          <w:sz w:val="20"/>
-          <w:szCs w:val="20"/>
-          <w:bdr w:val="none" w:sz="0" w:space="0" w:color="auto" w:frame="1"/>
-        </w:rPr>
-        <w:t>have classes</w:t>
-      </w:r>
-      <w:r>
-        <w:rPr>
-          <w:rFonts w:ascii="Arial" w:hAnsi="Arial" w:cs="Arial"/>
-          <w:b/>
-          <w:bCs/>
-          <w:i/>
-          <w:color w:val="000000"/>
-          <w:sz w:val="20"/>
-          <w:szCs w:val="20"/>
-          <w:bdr w:val="none" w:sz="0" w:space="0" w:color="auto" w:frame="1"/>
-        </w:rPr>
-        <w:t xml:space="preserve"> </w:t>
-      </w:r>
-      <w:r>
-        <w:rPr>
-          <w:rFonts w:ascii="Arial" w:hAnsi="Arial" w:cs="Arial"/>
-          <w:i/>
-          <w:color w:val="000000"/>
-          <w:sz w:val="20"/>
-          <w:szCs w:val="20"/>
-          <w:bdr w:val="none" w:sz="0" w:space="0" w:color="auto" w:frame="1"/>
-        </w:rPr>
-        <w:t>or anything similar to classes in your system</w:t>
-      </w:r>
-      <w:r>
-        <w:rPr>
-          <w:rFonts w:ascii="Arial" w:hAnsi="Arial" w:cs="Arial"/>
-          <w:i/>
-          <w:color w:val="000000"/>
-          <w:sz w:val="20"/>
-          <w:szCs w:val="20"/>
-          <w:bdr w:val="none" w:sz="0" w:space="0" w:color="auto" w:frame="1"/>
-        </w:rPr>
-        <w:t xml:space="preserve">) then only draw </w:t>
-      </w:r>
-      <w:r>
-        <w:rPr>
-          <w:rFonts w:ascii="Arial" w:hAnsi="Arial" w:cs="Arial"/>
-          <w:b/>
-          <w:bCs/>
-          <w:i/>
-          <w:color w:val="000000"/>
-          <w:sz w:val="20"/>
-          <w:szCs w:val="20"/>
-          <w:bdr w:val="none" w:sz="0" w:space="0" w:color="auto" w:frame="1"/>
-        </w:rPr>
-        <w:t>Sequence Diagram</w:t>
-      </w:r>
-      <w:r>
-        <w:rPr>
-          <w:rFonts w:ascii="Arial" w:hAnsi="Arial" w:cs="Arial"/>
-          <w:b/>
-          <w:bCs/>
-          <w:i/>
-          <w:color w:val="000000"/>
-          <w:sz w:val="20"/>
-          <w:szCs w:val="20"/>
-          <w:bdr w:val="none" w:sz="0" w:space="0" w:color="auto" w:frame="1"/>
-        </w:rPr>
-        <w:t>s</w:t>
-      </w:r>
-      <w:r>
-        <w:rPr>
-          <w:rFonts w:ascii="Arial" w:hAnsi="Arial" w:cs="Arial"/>
-          <w:i/>
-          <w:color w:val="000000"/>
-          <w:sz w:val="20"/>
-          <w:szCs w:val="20"/>
-          <w:bdr w:val="none" w:sz="0" w:space="0" w:color="auto" w:frame="1"/>
-        </w:rPr>
-        <w:t xml:space="preserve">, </w:t>
-      </w:r>
-      <w:r>
-        <w:rPr>
-          <w:rFonts w:ascii="Arial" w:hAnsi="Arial" w:cs="Arial"/>
-          <w:b/>
-          <w:bCs/>
-          <w:i/>
-          <w:color w:val="000000"/>
-          <w:sz w:val="20"/>
-          <w:szCs w:val="20"/>
-          <w:bdr w:val="none" w:sz="0" w:space="0" w:color="auto" w:frame="1"/>
-        </w:rPr>
-        <w:t xml:space="preserve">but for </w:t>
-      </w:r>
-      <w:r>
-        <w:rPr>
-          <w:rFonts w:ascii="Arial" w:hAnsi="Arial" w:cs="Arial"/>
-          <w:b/>
-          <w:bCs/>
-          <w:i/>
-          <w:color w:val="000000"/>
-          <w:sz w:val="20"/>
-          <w:szCs w:val="20"/>
-          <w:u w:val="single"/>
-          <w:bdr w:val="none" w:sz="0" w:space="0" w:color="auto" w:frame="1"/>
-        </w:rPr>
-        <w:t>all</w:t>
-      </w:r>
-      <w:r>
-        <w:rPr>
-          <w:rFonts w:ascii="Arial" w:hAnsi="Arial" w:cs="Arial"/>
-          <w:b/>
-          <w:bCs/>
-          <w:i/>
-          <w:color w:val="000000"/>
-          <w:sz w:val="20"/>
-          <w:szCs w:val="20"/>
-          <w:bdr w:val="none" w:sz="0" w:space="0" w:color="auto" w:frame="1"/>
-        </w:rPr>
-        <w:t xml:space="preserve"> the use cases of </w:t>
-      </w:r>
-      <w:r>
-        <w:rPr>
-          <w:rFonts w:ascii="Arial" w:hAnsi="Arial" w:cs="Arial"/>
-          <w:b/>
-          <w:bCs/>
-          <w:i/>
-          <w:color w:val="000000"/>
-          <w:sz w:val="20"/>
-          <w:szCs w:val="20"/>
-          <w:bdr w:val="none" w:sz="0" w:space="0" w:color="auto" w:frame="1"/>
-        </w:rPr>
-        <w:t>your</w:t>
-      </w:r>
-      <w:r>
-        <w:rPr>
-          <w:rFonts w:ascii="Arial" w:hAnsi="Arial" w:cs="Arial"/>
-          <w:b/>
-          <w:bCs/>
-          <w:i/>
-          <w:color w:val="000000"/>
-          <w:sz w:val="20"/>
-          <w:szCs w:val="20"/>
-          <w:bdr w:val="none" w:sz="0" w:space="0" w:color="auto" w:frame="1"/>
-        </w:rPr>
-        <w:t xml:space="preserve"> system.</w:t>
-      </w:r>
-      <w:r>
-        <w:rPr>
-          <w:rFonts w:ascii="Arial" w:hAnsi="Arial" w:cs="Arial"/>
-          <w:i/>
-          <w:color w:val="000000"/>
-          <w:sz w:val="20"/>
-          <w:szCs w:val="20"/>
-          <w:bdr w:val="none" w:sz="0" w:space="0" w:color="auto" w:frame="1"/>
-        </w:rPr>
-        <w:t xml:space="preserve"> </w:t>
-      </w:r>
-      <w:r>
-        <w:rPr>
-          <w:rFonts w:ascii="Arial" w:hAnsi="Arial" w:cs="Arial"/>
-          <w:i/>
-          <w:color w:val="000000"/>
-          <w:sz w:val="20"/>
-          <w:szCs w:val="20"/>
-          <w:bdr w:val="none" w:sz="0" w:space="0" w:color="auto" w:frame="1"/>
-        </w:rPr>
-        <w:t>In this case</w:t>
-      </w:r>
-      <w:r>
-        <w:rPr>
-          <w:rFonts w:ascii="Arial" w:hAnsi="Arial" w:cs="Arial"/>
-          <w:i/>
-          <w:color w:val="000000"/>
-          <w:sz w:val="20"/>
-          <w:szCs w:val="20"/>
-          <w:bdr w:val="none" w:sz="0" w:space="0" w:color="auto" w:frame="1"/>
-        </w:rPr>
-        <w:t xml:space="preserve">, we will use a modified version of Sequence Diagrams, </w:t>
-      </w:r>
-      <w:r>
-        <w:rPr>
-          <w:rFonts w:ascii="Arial" w:hAnsi="Arial" w:cs="Arial"/>
-          <w:i/>
-          <w:color w:val="000000"/>
-          <w:sz w:val="20"/>
-          <w:szCs w:val="20"/>
-          <w:bdr w:val="none" w:sz="0" w:space="0" w:color="auto" w:frame="1"/>
-        </w:rPr>
-        <w:lastRenderedPageBreak/>
-        <w:t xml:space="preserve">where instead of objects, the lifelines will represent the </w:t>
-      </w:r>
-      <w:r>
-        <w:rPr>
-          <w:rFonts w:ascii="Arial" w:hAnsi="Arial" w:cs="Arial"/>
-          <w:i/>
-          <w:color w:val="000000"/>
-          <w:sz w:val="20"/>
-          <w:szCs w:val="20"/>
-          <w:u w:val="single"/>
-          <w:bdr w:val="none" w:sz="0" w:space="0" w:color="auto" w:frame="1"/>
-        </w:rPr>
-        <w:t>functions</w:t>
-      </w:r>
-      <w:r>
-        <w:rPr>
-          <w:rFonts w:ascii="Arial" w:hAnsi="Arial" w:cs="Arial"/>
-          <w:i/>
-          <w:color w:val="000000"/>
-          <w:sz w:val="20"/>
-          <w:szCs w:val="20"/>
-          <w:bdr w:val="none" w:sz="0" w:space="0" w:color="auto" w:frame="1"/>
-        </w:rPr>
-        <w:t xml:space="preserve"> in the system involved in the action sequence. </w:t>
-      </w:r>
-    </w:p>
-    <w:p>
-      <w:pPr>
-        <w:shd w:val="clear" w:color="auto" w:fill="FFFFFF"/>
-        <w:rPr>
-          <w:rFonts w:ascii="Arial" w:hAnsi="Arial" w:cs="Arial"/>
-          <w:i/>
-          <w:color w:val="000000"/>
-          <w:sz w:val="10"/>
-          <w:szCs w:val="10"/>
-          <w:bdr w:val="none" w:sz="0" w:space="0" w:color="auto" w:frame="1"/>
-        </w:rPr>
-      </w:pPr>
-    </w:p>
-    <w:p>
-      <w:pPr>
-        <w:shd w:val="clear" w:color="auto" w:fill="FFFFFF"/>
-        <w:rPr>
-          <w:rFonts w:ascii="Arial" w:hAnsi="Arial" w:cs="Arial"/>
-          <w:i/>
-          <w:color w:val="000000"/>
-          <w:sz w:val="20"/>
-          <w:szCs w:val="20"/>
-          <w:bdr w:val="none" w:sz="0" w:space="0" w:color="auto" w:frame="1"/>
-        </w:rPr>
-      </w:pPr>
-      <w:r>
-        <w:rPr>
-          <w:rFonts w:ascii="Arial" w:hAnsi="Arial" w:cs="Arial"/>
-          <w:b/>
-          <w:bCs/>
-          <w:i/>
-          <w:color w:val="000000"/>
-          <w:sz w:val="20"/>
-          <w:szCs w:val="20"/>
-          <w:bdr w:val="none" w:sz="0" w:space="0" w:color="auto" w:frame="1"/>
-        </w:rPr>
         <w:t>Class Diagrams</w:t>
       </w:r>
       <w:r>
@@ -2518,7 +2186,19 @@
           <w:szCs w:val="20"/>
           <w:bdr w:val="none" w:sz="0" w:space="0" w:color="auto" w:frame="1"/>
         </w:rPr>
-        <w:t xml:space="preserve">(they can be refined between </w:t>
+        <w:t xml:space="preserve">(they can be refined </w:t>
+      </w:r>
+      <w:r>
+        <w:rPr>
+          <w:rFonts w:ascii="Arial" w:hAnsi="Arial" w:cs="Arial"/>
+          <w:i/>
+          <w:color w:val="000000"/>
+          <w:sz w:val="20"/>
+          <w:szCs w:val="20"/>
+          <w:bdr w:val="none" w:sz="0" w:space="0" w:color="auto" w:frame="1"/>
+        </w:rPr>
+        <w:lastRenderedPageBreak/>
+        <w:t xml:space="preserve">between </w:t>
       </w:r>
       <w:r>
         <w:rPr>
@@ -2598,6 +2278,20 @@
         </w:rPr>
         <w:t xml:space="preserve"> must be shown on the class diagram. </w:t>
       </w:r>
+    </w:p>
+    <w:p>
+      <w:pPr>
+        <w:shd w:val="clear" w:color="auto" w:fill="FFFFFF"/>
+        <w:rPr>
+          <w:rFonts w:ascii="Arial" w:hAnsi="Arial" w:cs="Arial"/>
+          <w:color w:val="000000"/>
+          <w:sz w:val="20"/>
+          <w:szCs w:val="20"/>
+          <w:bdr w:val="none" w:sz="0" w:space="0" w:color="auto" w:frame="1"/>
+        </w:rPr>
+      </w:pPr>
+      <w:bookmarkStart w:id="0" w:name="_GoBack"/>
+      <w:bookmarkEnd w:id="0"/>
     </w:p>
     <w:p>
       <w:pPr>
@@ -2950,6 +2644,33 @@
     </w:p>
     <w:p>
       <w:pPr>
+        <w:pStyle w:val="ListParagraph"/>
+        <w:numPr>
+          <w:ilvl w:val="1"/>
+          <w:numId w:val="47"/>
+        </w:numPr>
+        <w:shd w:val="clear" w:color="auto" w:fill="FFFFFF"/>
+        <w:rPr>
+          <w:rFonts w:ascii="Arial" w:hAnsi="Arial" w:cs="Arial"/>
+          <w:color w:val="000000"/>
+          <w:sz w:val="20"/>
+          <w:szCs w:val="20"/>
+          <w:bdr w:val="none" w:sz="0" w:space="0" w:color="auto" w:frame="1"/>
+        </w:rPr>
+      </w:pPr>
+      <w:r>
+        <w:rPr>
+          <w:rFonts w:ascii="Arial" w:hAnsi="Arial" w:cs="Arial"/>
+          <w:color w:val="000000"/>
+          <w:sz w:val="20"/>
+          <w:szCs w:val="20"/>
+          <w:bdr w:val="none" w:sz="0" w:space="0" w:color="auto" w:frame="1"/>
+        </w:rPr>
+        <w:t>Movement</w:t>
+      </w:r>
+    </w:p>
+    <w:p>
+      <w:pPr>
         <w:shd w:val="clear" w:color="auto" w:fill="FFFFFF"/>
         <w:rPr>
           <w:rFonts w:ascii="Arial" w:hAnsi="Arial" w:cs="Arial"/>
@@ -3109,6 +2830,23 @@
     </w:p>
     <w:p>
       <w:pPr>
+        <w:pStyle w:val="ListParagraph"/>
+        <w:numPr>
+          <w:ilvl w:val="1"/>
+          <w:numId w:val="46"/>
+        </w:numPr>
+        <w:shd w:val="clear" w:color="auto" w:fill="FFFFFF"/>
+        <w:rPr>
+          <w:rFonts w:ascii="Arial" w:hAnsi="Arial" w:cs="Arial"/>
+          <w:color w:val="000000"/>
+          <w:sz w:val="20"/>
+          <w:szCs w:val="20"/>
+          <w:bdr w:val="none" w:sz="0" w:space="0" w:color="auto" w:frame="1"/>
+        </w:rPr>
+      </w:pPr>
+    </w:p>
+    <w:p>
+      <w:pPr>
         <w:shd w:val="clear" w:color="auto" w:fill="FFFFFF"/>
         <w:rPr>
           <w:rFonts w:ascii="Arial" w:hAnsi="Arial" w:cs="Arial"/>
@@ -3341,6 +3079,33 @@
       <w:pPr>
         <w:pStyle w:val="ListParagraph"/>
         <w:numPr>
+          <w:ilvl w:val="1"/>
+          <w:numId w:val="48"/>
+        </w:numPr>
+        <w:shd w:val="clear" w:color="auto" w:fill="FFFFFF"/>
+        <w:rPr>
+          <w:rFonts w:ascii="Arial" w:hAnsi="Arial" w:cs="Arial"/>
+          <w:color w:val="000000"/>
+          <w:sz w:val="20"/>
+          <w:szCs w:val="20"/>
+          <w:bdr w:val="none" w:sz="0" w:space="0" w:color="auto" w:frame="1"/>
+        </w:rPr>
+      </w:pPr>
+      <w:r>
+        <w:rPr>
+          <w:rFonts w:ascii="Arial" w:hAnsi="Arial" w:cs="Arial"/>
+          <w:color w:val="000000"/>
+          <w:sz w:val="20"/>
+          <w:szCs w:val="20"/>
+          <w:bdr w:val="none" w:sz="0" w:space="0" w:color="auto" w:frame="1"/>
+        </w:rPr>
+        <w:t>Sprite</w:t>
+      </w:r>
+    </w:p>
+    <w:p>
+      <w:pPr>
+        <w:pStyle w:val="ListParagraph"/>
+        <w:numPr>
           <w:ilvl w:val="0"/>
           <w:numId w:val="48"/>
         </w:numPr>
@@ -3535,9 +3300,204 @@
     </w:p>
     <w:p>
       <w:pPr>
+        <w:shd w:val="clear" w:color="auto" w:fill="FFFFFF"/>
+        <w:rPr>
+          <w:rFonts w:ascii="Arial" w:hAnsi="Arial" w:cs="Arial"/>
+          <w:color w:val="000000"/>
+          <w:sz w:val="20"/>
+          <w:szCs w:val="20"/>
+          <w:bdr w:val="none" w:sz="0" w:space="0" w:color="auto" w:frame="1"/>
+        </w:rPr>
+      </w:pPr>
+      <w:r>
+        <w:rPr>
+          <w:rFonts w:ascii="Arial" w:hAnsi="Arial" w:cs="Arial"/>
+          <w:color w:val="000000"/>
+          <w:sz w:val="20"/>
+          <w:szCs w:val="20"/>
+          <w:bdr w:val="none" w:sz="0" w:space="0" w:color="auto" w:frame="1"/>
+        </w:rPr>
+        <w:t>Combat class</w:t>
+      </w:r>
+    </w:p>
+    <w:p>
+      <w:pPr>
+        <w:pStyle w:val="ListParagraph"/>
+        <w:numPr>
+          <w:ilvl w:val="0"/>
+          <w:numId w:val="50"/>
+        </w:numPr>
+        <w:shd w:val="clear" w:color="auto" w:fill="FFFFFF"/>
+        <w:rPr>
+          <w:rFonts w:ascii="Arial" w:hAnsi="Arial" w:cs="Arial"/>
+          <w:color w:val="000000"/>
+          <w:sz w:val="20"/>
+          <w:szCs w:val="20"/>
+          <w:bdr w:val="none" w:sz="0" w:space="0" w:color="auto" w:frame="1"/>
+        </w:rPr>
+      </w:pPr>
+      <w:r>
+        <w:rPr>
+          <w:rFonts w:ascii="Arial" w:hAnsi="Arial" w:cs="Arial"/>
+          <w:color w:val="000000"/>
+          <w:sz w:val="20"/>
+          <w:szCs w:val="20"/>
+          <w:bdr w:val="none" w:sz="0" w:space="0" w:color="auto" w:frame="1"/>
+        </w:rPr>
+        <w:t>Attributes:</w:t>
+      </w:r>
+    </w:p>
+    <w:p>
+      <w:pPr>
+        <w:pStyle w:val="ListParagraph"/>
+        <w:numPr>
+          <w:ilvl w:val="1"/>
+          <w:numId w:val="50"/>
+        </w:numPr>
+        <w:shd w:val="clear" w:color="auto" w:fill="FFFFFF"/>
+        <w:rPr>
+          <w:rFonts w:ascii="Arial" w:hAnsi="Arial" w:cs="Arial"/>
+          <w:color w:val="000000"/>
+          <w:sz w:val="20"/>
+          <w:szCs w:val="20"/>
+          <w:bdr w:val="none" w:sz="0" w:space="0" w:color="auto" w:frame="1"/>
+        </w:rPr>
+      </w:pPr>
+      <w:r>
+        <w:rPr>
+          <w:rFonts w:ascii="Arial" w:hAnsi="Arial" w:cs="Arial"/>
+          <w:color w:val="000000"/>
+          <w:sz w:val="20"/>
+          <w:szCs w:val="20"/>
+          <w:bdr w:val="none" w:sz="0" w:space="0" w:color="auto" w:frame="1"/>
+        </w:rPr>
+        <w:t>User interface</w:t>
+      </w:r>
+    </w:p>
+    <w:p>
+      <w:pPr>
+        <w:pStyle w:val="ListParagraph"/>
+        <w:numPr>
+          <w:ilvl w:val="0"/>
+          <w:numId w:val="50"/>
+        </w:numPr>
+        <w:shd w:val="clear" w:color="auto" w:fill="FFFFFF"/>
+        <w:rPr>
+          <w:rFonts w:ascii="Arial" w:hAnsi="Arial" w:cs="Arial"/>
+          <w:color w:val="000000"/>
+          <w:sz w:val="20"/>
+          <w:szCs w:val="20"/>
+          <w:bdr w:val="none" w:sz="0" w:space="0" w:color="auto" w:frame="1"/>
+        </w:rPr>
+      </w:pPr>
+      <w:r>
+        <w:rPr>
+          <w:rFonts w:ascii="Arial" w:hAnsi="Arial" w:cs="Arial"/>
+          <w:color w:val="000000"/>
+          <w:sz w:val="20"/>
+          <w:szCs w:val="20"/>
+          <w:bdr w:val="none" w:sz="0" w:space="0" w:color="auto" w:frame="1"/>
+        </w:rPr>
+        <w:t>Operations:</w:t>
+      </w:r>
+    </w:p>
+    <w:p>
+      <w:pPr>
+        <w:pStyle w:val="ListParagraph"/>
+        <w:numPr>
+          <w:ilvl w:val="1"/>
+          <w:numId w:val="50"/>
+        </w:numPr>
+        <w:shd w:val="clear" w:color="auto" w:fill="FFFFFF"/>
+        <w:rPr>
+          <w:rFonts w:ascii="Arial" w:hAnsi="Arial" w:cs="Arial"/>
+          <w:color w:val="000000"/>
+          <w:sz w:val="20"/>
+          <w:szCs w:val="20"/>
+          <w:bdr w:val="none" w:sz="0" w:space="0" w:color="auto" w:frame="1"/>
+        </w:rPr>
+      </w:pPr>
+      <w:r>
+        <w:rPr>
+          <w:rFonts w:ascii="Arial" w:hAnsi="Arial" w:cs="Arial"/>
+          <w:color w:val="000000"/>
+          <w:sz w:val="20"/>
+          <w:szCs w:val="20"/>
+          <w:bdr w:val="none" w:sz="0" w:space="0" w:color="auto" w:frame="1"/>
+        </w:rPr>
+        <w:t>Takes Partner object and one Dinosaur object</w:t>
+      </w:r>
+      <w:r>
+        <w:rPr>
+          <w:rFonts w:ascii="Arial" w:hAnsi="Arial" w:cs="Arial"/>
+          <w:color w:val="000000"/>
+          <w:sz w:val="20"/>
+          <w:szCs w:val="20"/>
+          <w:bdr w:val="none" w:sz="0" w:space="0" w:color="auto" w:frame="1"/>
+        </w:rPr>
+        <w:t xml:space="preserve"> and loads attributes</w:t>
+      </w:r>
+    </w:p>
+    <w:p>
+      <w:pPr>
+        <w:pStyle w:val="ListParagraph"/>
+        <w:numPr>
+          <w:ilvl w:val="1"/>
+          <w:numId w:val="50"/>
+        </w:numPr>
+        <w:shd w:val="clear" w:color="auto" w:fill="FFFFFF"/>
+        <w:rPr>
+          <w:rFonts w:ascii="Arial" w:hAnsi="Arial" w:cs="Arial"/>
+          <w:color w:val="000000"/>
+          <w:sz w:val="20"/>
+          <w:szCs w:val="20"/>
+          <w:bdr w:val="none" w:sz="0" w:space="0" w:color="auto" w:frame="1"/>
+        </w:rPr>
+      </w:pPr>
+      <w:r>
+        <w:rPr>
+          <w:rFonts w:ascii="Arial" w:hAnsi="Arial" w:cs="Arial"/>
+          <w:color w:val="000000"/>
+          <w:sz w:val="20"/>
+          <w:szCs w:val="20"/>
+          <w:bdr w:val="none" w:sz="0" w:space="0" w:color="auto" w:frame="1"/>
+        </w:rPr>
+        <w:t>Reads user input and updates</w:t>
+      </w:r>
+    </w:p>
+    <w:p>
+      <w:pPr>
+        <w:pStyle w:val="ListParagraph"/>
+        <w:numPr>
+          <w:ilvl w:val="1"/>
+          <w:numId w:val="50"/>
+        </w:numPr>
+        <w:shd w:val="clear" w:color="auto" w:fill="FFFFFF"/>
+        <w:rPr>
+          <w:rFonts w:ascii="Arial" w:hAnsi="Arial" w:cs="Arial"/>
+          <w:color w:val="000000"/>
+          <w:sz w:val="20"/>
+          <w:szCs w:val="20"/>
+          <w:bdr w:val="none" w:sz="0" w:space="0" w:color="auto" w:frame="1"/>
+        </w:rPr>
+      </w:pPr>
+      <w:r>
+        <w:rPr>
+          <w:rFonts w:ascii="Arial" w:hAnsi="Arial" w:cs="Arial"/>
+          <w:color w:val="000000"/>
+          <w:sz w:val="20"/>
+          <w:szCs w:val="20"/>
+          <w:bdr w:val="none" w:sz="0" w:space="0" w:color="auto" w:frame="1"/>
+        </w:rPr>
+        <w:t>Execute battle animations.</w:t>
+      </w:r>
+    </w:p>
+    <w:p>
+      <w:pPr>
         <w:pStyle w:val="Heading1"/>
       </w:pPr>
       <w:r>
+        <w:lastRenderedPageBreak/>
         <w:t>Operating Environment</w:t>
       </w:r>
       <w:r>
@@ -7392,6 +7352,119 @@
     </w:lvl>
   </w:abstractNum>
   <w:abstractNum w:abstractNumId="33" w15:restartNumberingAfterBreak="0">
+    <w:nsid w:val="60027B58"/>
+    <w:multiLevelType w:val="hybridMultilevel"/>
+    <w:tmpl w:val="749CFC78"/>
+    <w:lvl w:ilvl="0" w:tplc="04090001">
+      <w:start w:val="1"/>
+      <w:numFmt w:val="bullet"/>
+      <w:lvlText w:val=""/>
+      <w:lvlJc w:val="left"/>
+      <w:pPr>
+        <w:ind w:left="720" w:hanging="360"/>
+      </w:pPr>
+      <w:rPr>
+        <w:rFonts w:ascii="Symbol" w:hAnsi="Symbol" w:hint="default"/>
+      </w:rPr>
+    </w:lvl>
+    <w:lvl w:ilvl="1" w:tplc="04090003">
+      <w:start w:val="1"/>
+      <w:numFmt w:val="bullet"/>
+      <w:lvlText w:val="o"/>
+      <w:lvlJc w:val="left"/>
+      <w:pPr>
+        <w:ind w:left="1440" w:hanging="360"/>
+      </w:pPr>
+      <w:rPr>
+        <w:rFonts w:ascii="Courier New" w:hAnsi="Courier New" w:cs="Courier New" w:hint="default"/>
+      </w:rPr>
+    </w:lvl>
+    <w:lvl w:ilvl="2" w:tplc="04090005" w:tentative="1">
+      <w:start w:val="1"/>
+      <w:numFmt w:val="bullet"/>
+      <w:lvlText w:val=""/>
+      <w:lvlJc w:val="left"/>
+      <w:pPr>
+        <w:ind w:left="2160" w:hanging="360"/>
+      </w:pPr>
+      <w:rPr>
+        <w:rFonts w:ascii="Wingdings" w:hAnsi="Wingdings" w:hint="default"/>
+      </w:rPr>
+    </w:lvl>
+    <w:lvl w:ilvl="3" w:tplc="04090001" w:tentative="1">
+      <w:start w:val="1"/>
+      <w:numFmt w:val="bullet"/>
+      <w:lvlText w:val=""/>
+      <w:lvlJc w:val="left"/>
+      <w:pPr>
+        <w:ind w:left="2880" w:hanging="360"/>
+      </w:pPr>
+      <w:rPr>
+        <w:rFonts w:ascii="Symbol" w:hAnsi="Symbol" w:hint="default"/>
+      </w:rPr>
+    </w:lvl>
+    <w:lvl w:ilvl="4" w:tplc="04090003" w:tentative="1">
+      <w:start w:val="1"/>
+      <w:numFmt w:val="bullet"/>
+      <w:lvlText w:val="o"/>
+      <w:lvlJc w:val="left"/>
+      <w:pPr>
+        <w:ind w:left="3600" w:hanging="360"/>
+      </w:pPr>
+      <w:rPr>
+        <w:rFonts w:ascii="Courier New" w:hAnsi="Courier New" w:cs="Courier New" w:hint="default"/>
+      </w:rPr>
+    </w:lvl>
+    <w:lvl w:ilvl="5" w:tplc="04090005" w:tentative="1">
+      <w:start w:val="1"/>
+      <w:numFmt w:val="bullet"/>
+      <w:lvlText w:val=""/>
+      <w:lvlJc w:val="left"/>
+      <w:pPr>
+        <w:ind w:left="4320" w:hanging="360"/>
+      </w:pPr>
+      <w:rPr>
+        <w:rFonts w:ascii="Wingdings" w:hAnsi="Wingdings" w:hint="default"/>
+      </w:rPr>
+    </w:lvl>
+    <w:lvl w:ilvl="6" w:tplc="04090001" w:tentative="1">
+      <w:start w:val="1"/>
+      <w:numFmt w:val="bullet"/>
+      <w:lvlText w:val=""/>
+      <w:lvlJc w:val="left"/>
+      <w:pPr>
+        <w:ind w:left="5040" w:hanging="360"/>
+      </w:pPr>
+      <w:rPr>
+        <w:rFonts w:ascii="Symbol" w:hAnsi="Symbol" w:hint="default"/>
+      </w:rPr>
+    </w:lvl>
+    <w:lvl w:ilvl="7" w:tplc="04090003" w:tentative="1">
+      <w:start w:val="1"/>
+      <w:numFmt w:val="bullet"/>
+      <w:lvlText w:val="o"/>
+      <w:lvlJc w:val="left"/>
+      <w:pPr>
+        <w:ind w:left="5760" w:hanging="360"/>
+      </w:pPr>
+      <w:rPr>
+        <w:rFonts w:ascii="Courier New" w:hAnsi="Courier New" w:cs="Courier New" w:hint="default"/>
+      </w:rPr>
+    </w:lvl>
+    <w:lvl w:ilvl="8" w:tplc="04090005" w:tentative="1">
+      <w:start w:val="1"/>
+      <w:numFmt w:val="bullet"/>
+      <w:lvlText w:val=""/>
+      <w:lvlJc w:val="left"/>
+      <w:pPr>
+        <w:ind w:left="6480" w:hanging="360"/>
+      </w:pPr>
+      <w:rPr>
+        <w:rFonts w:ascii="Wingdings" w:hAnsi="Wingdings" w:hint="default"/>
+      </w:rPr>
+    </w:lvl>
+  </w:abstractNum>
+  <w:abstractNum w:abstractNumId="34" w15:restartNumberingAfterBreak="0">
     <w:nsid w:val="637B380F"/>
     <w:multiLevelType w:val="multilevel"/>
     <w:tmpl w:val="C93CB296"/>
@@ -7504,7 +7577,7 @@
       </w:pPr>
     </w:lvl>
   </w:abstractNum>
-  <w:abstractNum w:abstractNumId="34" w15:restartNumberingAfterBreak="0">
+  <w:abstractNum w:abstractNumId="35" w15:restartNumberingAfterBreak="0">
     <w:nsid w:val="658B560E"/>
     <w:multiLevelType w:val="hybridMultilevel"/>
     <w:tmpl w:val="D55267C8"/>
@@ -7594,7 +7667,7 @@
       </w:pPr>
     </w:lvl>
   </w:abstractNum>
-  <w:abstractNum w:abstractNumId="35" w15:restartNumberingAfterBreak="0">
+  <w:abstractNum w:abstractNumId="36" w15:restartNumberingAfterBreak="0">
     <w:nsid w:val="67F32839"/>
     <w:multiLevelType w:val="multilevel"/>
     <w:tmpl w:val="3A42493A"/>
@@ -7707,7 +7780,7 @@
       </w:rPr>
     </w:lvl>
   </w:abstractNum>
-  <w:abstractNum w:abstractNumId="36" w15:restartNumberingAfterBreak="0">
+  <w:abstractNum w:abstractNumId="37" w15:restartNumberingAfterBreak="0">
     <w:nsid w:val="68014B27"/>
     <w:multiLevelType w:val="multilevel"/>
     <w:tmpl w:val="C636C2FA"/>
@@ -7820,7 +7893,7 @@
       </w:pPr>
     </w:lvl>
   </w:abstractNum>
-  <w:abstractNum w:abstractNumId="37" w15:restartNumberingAfterBreak="0">
+  <w:abstractNum w:abstractNumId="38" w15:restartNumberingAfterBreak="0">
     <w:nsid w:val="6BA20699"/>
     <w:multiLevelType w:val="multilevel"/>
     <w:tmpl w:val="81F2B242"/>
@@ -7933,7 +8006,7 @@
       </w:pPr>
     </w:lvl>
   </w:abstractNum>
-  <w:abstractNum w:abstractNumId="38" w15:restartNumberingAfterBreak="0">
+  <w:abstractNum w:abstractNumId="39" w15:restartNumberingAfterBreak="0">
     <w:nsid w:val="6E0C13CC"/>
     <w:multiLevelType w:val="multilevel"/>
     <w:tmpl w:val="5F5CA9CC"/>
@@ -8046,7 +8119,7 @@
       </w:pPr>
     </w:lvl>
   </w:abstractNum>
-  <w:abstractNum w:abstractNumId="39" w15:restartNumberingAfterBreak="0">
+  <w:abstractNum w:abstractNumId="40" w15:restartNumberingAfterBreak="0">
     <w:nsid w:val="75DD6782"/>
     <w:multiLevelType w:val="multilevel"/>
     <w:tmpl w:val="683E6884"/>
@@ -8159,7 +8232,7 @@
       </w:pPr>
     </w:lvl>
   </w:abstractNum>
-  <w:abstractNum w:abstractNumId="40" w15:restartNumberingAfterBreak="0">
+  <w:abstractNum w:abstractNumId="41" w15:restartNumberingAfterBreak="0">
     <w:nsid w:val="76D80096"/>
     <w:multiLevelType w:val="hybridMultilevel"/>
     <w:tmpl w:val="395E3CEA"/>
@@ -8272,7 +8345,7 @@
       </w:rPr>
     </w:lvl>
   </w:abstractNum>
-  <w:abstractNum w:abstractNumId="41" w15:restartNumberingAfterBreak="0">
+  <w:abstractNum w:abstractNumId="42" w15:restartNumberingAfterBreak="0">
     <w:nsid w:val="794D4124"/>
     <w:multiLevelType w:val="multilevel"/>
     <w:tmpl w:val="729C3BC6"/>
@@ -8385,7 +8458,7 @@
       </w:rPr>
     </w:lvl>
   </w:abstractNum>
-  <w:abstractNum w:abstractNumId="42" w15:restartNumberingAfterBreak="0">
+  <w:abstractNum w:abstractNumId="43" w15:restartNumberingAfterBreak="0">
     <w:nsid w:val="79643CEB"/>
     <w:multiLevelType w:val="hybridMultilevel"/>
     <w:tmpl w:val="8E828554"/>
@@ -8498,7 +8571,7 @@
       </w:rPr>
     </w:lvl>
   </w:abstractNum>
-  <w:abstractNum w:abstractNumId="43" w15:restartNumberingAfterBreak="0">
+  <w:abstractNum w:abstractNumId="44" w15:restartNumberingAfterBreak="0">
     <w:nsid w:val="7A834742"/>
     <w:multiLevelType w:val="multilevel"/>
     <w:tmpl w:val="4D2C2702"/>
@@ -8611,7 +8684,7 @@
       </w:rPr>
     </w:lvl>
   </w:abstractNum>
-  <w:abstractNum w:abstractNumId="44" w15:restartNumberingAfterBreak="0">
+  <w:abstractNum w:abstractNumId="45" w15:restartNumberingAfterBreak="0">
     <w:nsid w:val="7D660942"/>
     <w:multiLevelType w:val="hybridMultilevel"/>
     <w:tmpl w:val="03E0E0DC"/>
@@ -8723,7 +8796,7 @@
       </w:rPr>
     </w:lvl>
   </w:abstractNum>
-  <w:abstractNum w:abstractNumId="45" w15:restartNumberingAfterBreak="0">
+  <w:abstractNum w:abstractNumId="46" w15:restartNumberingAfterBreak="0">
     <w:nsid w:val="7E653631"/>
     <w:multiLevelType w:val="multilevel"/>
     <w:tmpl w:val="8ADED7A8"/>
@@ -8843,16 +8916,16 @@
     <w:abstractNumId w:val="24"/>
   </w:num>
   <w:num w:numId="3">
-    <w:abstractNumId w:val="45"/>
+    <w:abstractNumId w:val="46"/>
   </w:num>
   <w:num w:numId="4">
-    <w:abstractNumId w:val="37"/>
+    <w:abstractNumId w:val="38"/>
   </w:num>
   <w:num w:numId="5">
     <w:abstractNumId w:val="28"/>
   </w:num>
   <w:num w:numId="6">
-    <w:abstractNumId w:val="36"/>
+    <w:abstractNumId w:val="37"/>
   </w:num>
   <w:num w:numId="7">
     <w:abstractNumId w:val="22"/>
@@ -8867,7 +8940,7 @@
     <w:abstractNumId w:val="10"/>
   </w:num>
   <w:num w:numId="11">
-    <w:abstractNumId w:val="39"/>
+    <w:abstractNumId w:val="40"/>
   </w:num>
   <w:num w:numId="12">
     <w:abstractNumId w:val="7"/>
@@ -8888,7 +8961,7 @@
     <w:abstractNumId w:val="25"/>
   </w:num>
   <w:num w:numId="18">
-    <w:abstractNumId w:val="38"/>
+    <w:abstractNumId w:val="39"/>
   </w:num>
   <w:num w:numId="19">
     <w:abstractNumId w:val="26"/>
@@ -8897,7 +8970,7 @@
     <w:abstractNumId w:val="32"/>
   </w:num>
   <w:num w:numId="21">
-    <w:abstractNumId w:val="33"/>
+    <w:abstractNumId w:val="34"/>
   </w:num>
   <w:num w:numId="22">
     <w:abstractNumId w:val="21"/>
@@ -8909,10 +8982,10 @@
     <w:abstractNumId w:val="9"/>
   </w:num>
   <w:num w:numId="25">
-    <w:abstractNumId w:val="34"/>
+    <w:abstractNumId w:val="35"/>
   </w:num>
   <w:num w:numId="26">
-    <w:abstractNumId w:val="35"/>
+    <w:abstractNumId w:val="36"/>
   </w:num>
   <w:num w:numId="27">
     <w:abstractNumId w:val="20"/>
@@ -8921,10 +8994,10 @@
     <w:abstractNumId w:val="18"/>
   </w:num>
   <w:num w:numId="29">
-    <w:abstractNumId w:val="41"/>
+    <w:abstractNumId w:val="42"/>
   </w:num>
   <w:num w:numId="30">
-    <w:abstractNumId w:val="35"/>
+    <w:abstractNumId w:val="36"/>
     <w:lvlOverride w:ilvl="0">
       <w:startOverride w:val="1"/>
     </w:lvlOverride>
@@ -8957,13 +9030,13 @@
     <w:abstractNumId w:val="12"/>
   </w:num>
   <w:num w:numId="32">
-    <w:abstractNumId w:val="35"/>
+    <w:abstractNumId w:val="36"/>
   </w:num>
   <w:num w:numId="33">
     <w:abstractNumId w:val="29"/>
   </w:num>
   <w:num w:numId="34">
-    <w:abstractNumId w:val="35"/>
+    <w:abstractNumId w:val="36"/>
     <w:lvlOverride w:ilvl="0">
       <w:startOverride w:val="1"/>
     </w:lvlOverride>
@@ -8993,7 +9066,7 @@
     </w:lvlOverride>
   </w:num>
   <w:num w:numId="35">
-    <w:abstractNumId w:val="43"/>
+    <w:abstractNumId w:val="44"/>
   </w:num>
   <w:num w:numId="36">
     <w:abstractNumId w:val="3"/>
@@ -9008,7 +9081,7 @@
     <w:abstractNumId w:val="27"/>
   </w:num>
   <w:num w:numId="40">
-    <w:abstractNumId w:val="44"/>
+    <w:abstractNumId w:val="45"/>
   </w:num>
   <w:num w:numId="41">
     <w:abstractNumId w:val="4"/>
@@ -9032,10 +9105,13 @@
     <w:abstractNumId w:val="15"/>
   </w:num>
   <w:num w:numId="48">
-    <w:abstractNumId w:val="42"/>
+    <w:abstractNumId w:val="43"/>
   </w:num>
   <w:num w:numId="49">
-    <w:abstractNumId w:val="40"/>
+    <w:abstractNumId w:val="41"/>
+  </w:num>
+  <w:num w:numId="50">
+    <w:abstractNumId w:val="33"/>
   </w:num>
 </w:numbering>
 </file>

</xml_diff>